<commit_message>
Add notification in handler add profit
</commit_message>
<xml_diff>
--- a/media/files/XLS/contract_2_999.docx
+++ b/media/files/XLS/contract_2_999.docx
@@ -194,7 +194,7 @@
                 <w:szCs w:val="24"/>
                 <w:lang w:val="en-US" w:eastAsia="ru-RU"/>
               </w:rPr>
-              <w:t xml:space="preserve">14.02.2024</w:t>
+              <w:t xml:space="preserve">01.03.2024</w:t>
             </w:r>
           </w:p>
         </w:tc>
@@ -276,7 +276,7 @@
           <w:szCs w:val="27"/>
           <w:lang w:eastAsia="ru-RU"/>
         </w:rPr>
-        <w:t xml:space="preserve">Кандалов Семён Семёнович</w:t>
+        <w:t xml:space="preserve">Пушкин Александр Сергеевич</w:t>
       </w:r>
       <w:r>
         <w:rPr>
@@ -372,7 +372,7 @@
           <w:szCs w:val="27"/>
           <w:lang w:eastAsia="ru-RU"/>
         </w:rPr>
-        <w:t xml:space="preserve">345</w:t>
+        <w:t xml:space="preserve">123</w:t>
       </w:r>
       <w:r>
         <w:rPr>
@@ -392,7 +392,7 @@
           <w:szCs w:val="27"/>
           <w:lang w:eastAsia="ru-RU"/>
         </w:rPr>
-        <w:t xml:space="preserve">г. Краснодар, ЖК Золотой город, ул. Городетская, д.3</w:t>
+        <w:t xml:space="preserve">Городетская</w:t>
       </w:r>
       <w:r>
         <w:rPr>
@@ -847,7 +847,7 @@
           <w:szCs w:val="27"/>
           <w:lang w:eastAsia="ru-RU"/>
         </w:rPr>
-        <w:t xml:space="preserve">621000</w:t>
+        <w:t xml:space="preserve">221400</w:t>
       </w:r>
       <w:r>
         <w:rPr>
@@ -871,7 +871,7 @@
           <w:szCs w:val="27"/>
           <w:lang w:eastAsia="ru-RU"/>
         </w:rPr>
-        <w:t xml:space="preserve">шестьсот двадцать одна тысяча</w:t>
+        <w:t xml:space="preserve">двести двадцать одна тысяча четыреста</w:t>
       </w:r>
       <w:r>
         <w:rPr>
@@ -986,7 +986,7 @@
           <w:szCs w:val="27"/>
           <w:lang w:eastAsia="ru-RU"/>
         </w:rPr>
-        <w:t xml:space="preserve">49680</w:t>
+        <w:t xml:space="preserve">17712</w:t>
       </w:r>
       <w:r>
         <w:rPr>
@@ -1010,7 +1010,7 @@
           <w:szCs w:val="27"/>
           <w:lang w:eastAsia="ru-RU"/>
         </w:rPr>
-        <w:t xml:space="preserve">сорок девять тысяч шестьсот восемьдесят</w:t>
+        <w:t xml:space="preserve">семнадцать тысяч семьсот двенадцать</w:t>
       </w:r>
       <w:r>
         <w:rPr>
@@ -1067,7 +1067,7 @@
           <w:szCs w:val="27"/>
           <w:lang w:eastAsia="ru-RU"/>
         </w:rPr>
-        <w:t xml:space="preserve">192510</w:t>
+        <w:t xml:space="preserve">69741</w:t>
       </w:r>
       <w:r>
         <w:rPr>
@@ -1091,7 +1091,7 @@
           <w:szCs w:val="27"/>
           <w:lang w:eastAsia="ru-RU"/>
         </w:rPr>
-        <w:t xml:space="preserve">сто девяносто две тысячи пятьсот десять</w:t>
+        <w:t xml:space="preserve">шестьдесят девять тысяч семьсот сорок один</w:t>
       </w:r>
       <w:r>
         <w:rPr>
@@ -1149,7 +1149,7 @@
           <w:szCs w:val="27"/>
           <w:lang w:eastAsia="ru-RU"/>
         </w:rPr>
-        <w:t xml:space="preserve">257715</w:t>
+        <w:t xml:space="preserve">94095</w:t>
       </w:r>
       <w:r>
         <w:rPr>
@@ -1173,7 +1173,7 @@
           <w:szCs w:val="27"/>
           <w:lang w:eastAsia="ru-RU"/>
         </w:rPr>
-        <w:t xml:space="preserve">двести пятьдесят семь тысяч семьсот пятнадцать</w:t>
+        <w:t xml:space="preserve">девяносто четыре тысячи девяносто пять</w:t>
       </w:r>
       <w:r>
         <w:rPr>
@@ -1230,7 +1230,7 @@
           <w:szCs w:val="27"/>
           <w:lang w:eastAsia="ru-RU"/>
         </w:rPr>
-        <w:t xml:space="preserve">114885</w:t>
+        <w:t xml:space="preserve">42066</w:t>
       </w:r>
       <w:r>
         <w:rPr>
@@ -1254,7 +1254,7 @@
           <w:szCs w:val="27"/>
           <w:lang w:eastAsia="ru-RU"/>
         </w:rPr>
-        <w:t xml:space="preserve">сто четырнадцать тысяч восемьсот восемьдесят пять</w:t>
+        <w:t xml:space="preserve">сорок две тысячи шестьдесят шесть</w:t>
       </w:r>
       <w:r>
         <w:rPr>
@@ -1363,7 +1363,7 @@
           <w:szCs w:val="27"/>
           <w:lang w:eastAsia="ru-RU"/>
         </w:rPr>
-        <w:t xml:space="preserve">49680</w:t>
+        <w:t xml:space="preserve">17712</w:t>
       </w:r>
       <w:r>
         <w:rPr>
@@ -1387,7 +1387,7 @@
           <w:szCs w:val="27"/>
           <w:lang w:eastAsia="ru-RU"/>
         </w:rPr>
-        <w:t xml:space="preserve">сорок девять тысяч шестьсот восемьдесят</w:t>
+        <w:t xml:space="preserve">семнадцать тысяч семьсот двенадцать</w:t>
       </w:r>
       <w:r>
         <w:rPr>
@@ -1444,7 +1444,7 @@
           <w:szCs w:val="27"/>
           <w:lang w:eastAsia="ru-RU"/>
         </w:rPr>
-        <w:t xml:space="preserve">192510</w:t>
+        <w:t xml:space="preserve">69741</w:t>
       </w:r>
       <w:r>
         <w:rPr>
@@ -1468,7 +1468,7 @@
           <w:szCs w:val="27"/>
           <w:lang w:eastAsia="ru-RU"/>
         </w:rPr>
-        <w:t xml:space="preserve">сто девяносто две тысячи пятьсот десять</w:t>
+        <w:t xml:space="preserve">шестьдесят девять тысяч семьсот сорок один</w:t>
       </w:r>
       <w:r>
         <w:rPr>
@@ -1525,7 +1525,7 @@
           <w:szCs w:val="27"/>
           <w:lang w:eastAsia="ru-RU"/>
         </w:rPr>
-        <w:t xml:space="preserve">257715</w:t>
+        <w:t xml:space="preserve">94095</w:t>
       </w:r>
       <w:r>
         <w:rPr>
@@ -1549,7 +1549,7 @@
           <w:szCs w:val="27"/>
           <w:lang w:eastAsia="ru-RU"/>
         </w:rPr>
-        <w:t xml:space="preserve">двести пятьдесят семь тысяч семьсот пятнадцать</w:t>
+        <w:t xml:space="preserve">девяносто четыре тысячи девяносто пять</w:t>
       </w:r>
       <w:r>
         <w:rPr>
@@ -1606,7 +1606,7 @@
           <w:szCs w:val="27"/>
           <w:lang w:eastAsia="ru-RU"/>
         </w:rPr>
-        <w:t xml:space="preserve">114885</w:t>
+        <w:t xml:space="preserve">42066</w:t>
       </w:r>
       <w:r>
         <w:rPr>
@@ -1630,7 +1630,7 @@
           <w:szCs w:val="27"/>
           <w:lang w:eastAsia="ru-RU"/>
         </w:rPr>
-        <w:t xml:space="preserve">сто четырнадцать тысяч восемьсот восемьдесят пять</w:t>
+        <w:t xml:space="preserve">сорок две тысячи шестьдесят шесть</w:t>
       </w:r>
       <w:r>
         <w:rPr>
@@ -2472,7 +2472,7 @@
           <w:szCs w:val="27"/>
           <w:lang w:eastAsia="ru-RU"/>
         </w:rPr>
-        <w:t xml:space="preserve">121</w:t>
+        <w:t xml:space="preserve">42</w:t>
       </w:r>
       <w:r>
         <w:rPr>
@@ -3368,7 +3368,7 @@
                       <w:sz w:val="24"/>
                       <w:szCs w:val="24"/>
                     </w:rPr>
-                    <w:t xml:space="preserve">Кандалов Семён Семёнович</w:t>
+                    <w:t xml:space="preserve">Пушкин Александр Сергеевич</w:t>
                   </w:r>
                 </w:p>
               </w:tc>
@@ -3492,7 +3492,7 @@
                       <w:sz w:val="24"/>
                       <w:szCs w:val="24"/>
                     </w:rPr>
-                    <w:t xml:space="preserve">22 22 222222</w:t>
+                    <w:t xml:space="preserve">33344555</w:t>
                   </w:r>
                 </w:p>
               </w:tc>
@@ -3635,7 +3635,7 @@
                       <w:sz w:val="24"/>
                       <w:szCs w:val="24"/>
                     </w:rPr>
-                    <w:t xml:space="preserve">2009-12-01</w:t>
+                    <w:t xml:space="preserve">2009-11-02</w:t>
                   </w:r>
                 </w:p>
                 <w:p>
@@ -3806,7 +3806,7 @@
                       <w:sz w:val="24"/>
                       <w:szCs w:val="24"/>
                     </w:rPr>
-                    <w:t xml:space="preserve">ail@yandex.ru</w:t>
+                    <w:t xml:space="preserve">post@pist.ru</w:t>
                   </w:r>
                   <w:r>
                     <w:rPr>
@@ -3844,7 +3844,7 @@
                       <w:sz w:val="24"/>
                       <w:szCs w:val="24"/>
                     </w:rPr>
-                    <w:t xml:space="preserve">9876543</w:t>
+                    <w:t xml:space="preserve">5556665433</w:t>
                   </w:r>
                 </w:p>
                 <w:p>
@@ -4326,7 +4326,7 @@
       <w:t>/</w:t>
     </w:r>
     <w:r>
-      <w:t xml:space="preserve">Кандалов С. С.</w:t>
+      <w:t xml:space="preserve">Пушкин А. С.</w:t>
     </w:r>
     <w:r>
       <w:t>/</w:t>
@@ -4503,7 +4503,7 @@
         <w:szCs w:val="16"/>
         <w:lang w:eastAsia="ru-RU"/>
       </w:rPr>
-      <w:t xml:space="preserve">14.02.2024</w:t>
+      <w:t xml:space="preserve">01.03.2024</w:t>
     </w:r>
   </w:p>
   <w:p>

</xml_diff>